<commit_message>
modification de la liste des modifications du schema conceptuel
</commit_message>
<xml_diff>
--- a/inf5180tp2_liste_modifications.docx
+++ b/inf5180tp2_liste_modifications.docx
@@ -81,7 +81,6 @@
         </w:rPr>
         <w:t xml:space="preserve">, </w:t>
       </w:r>
-      <w:proofErr w:type="spellStart"/>
       <w:r>
         <w:rPr>
           <w:rFonts w:ascii="Times New Roman" w:hAnsi="Times New Roman" w:cs="Times New Roman"/>
@@ -89,14 +88,12 @@
         </w:rPr>
         <w:t>Departement</w:t>
       </w:r>
-      <w:proofErr w:type="spellEnd"/>
       <w:r>
         <w:rPr>
           <w:rFonts w:ascii="Times New Roman" w:hAnsi="Times New Roman" w:cs="Times New Roman"/>
         </w:rPr>
         <w:t xml:space="preserve"> et </w:t>
       </w:r>
-      <w:proofErr w:type="spellStart"/>
       <w:r>
         <w:rPr>
           <w:rFonts w:ascii="Times New Roman" w:hAnsi="Times New Roman" w:cs="Times New Roman"/>
@@ -104,7 +101,6 @@
         </w:rPr>
         <w:t>Employe</w:t>
       </w:r>
-      <w:proofErr w:type="spellEnd"/>
     </w:p>
     <w:p>
       <w:pPr>
@@ -128,17 +124,8 @@
           <w:rFonts w:ascii="Times New Roman" w:hAnsi="Times New Roman" w:cs="Times New Roman"/>
           <w:b/>
         </w:rPr>
-        <w:t xml:space="preserve">Enseignant – </w:t>
-      </w:r>
-      <w:proofErr w:type="spellStart"/>
-      <w:r>
-        <w:rPr>
-          <w:rFonts w:ascii="Times New Roman" w:hAnsi="Times New Roman" w:cs="Times New Roman"/>
-          <w:b/>
-        </w:rPr>
-        <w:t>ElementsEvaluation</w:t>
-      </w:r>
-      <w:proofErr w:type="spellEnd"/>
+        <w:t>Enseignant – ElementsEvaluation</w:t>
+      </w:r>
     </w:p>
     <w:p>
       <w:pPr>
@@ -157,21 +144,12 @@
         </w:rPr>
         <w:t xml:space="preserve">de la relation </w:t>
       </w:r>
-      <w:proofErr w:type="spellStart"/>
-      <w:r>
-        <w:rPr>
-          <w:rFonts w:ascii="Times New Roman" w:hAnsi="Times New Roman" w:cs="Times New Roman"/>
-          <w:b/>
-        </w:rPr>
-        <w:t>Etudiant</w:t>
-      </w:r>
-      <w:proofErr w:type="spellEnd"/>
-      <w:r>
-        <w:rPr>
-          <w:rFonts w:ascii="Times New Roman" w:hAnsi="Times New Roman" w:cs="Times New Roman"/>
-          <w:b/>
-        </w:rPr>
-        <w:t xml:space="preserve"> </w:t>
+      <w:r>
+        <w:rPr>
+          <w:rFonts w:ascii="Times New Roman" w:hAnsi="Times New Roman" w:cs="Times New Roman"/>
+          <w:b/>
+        </w:rPr>
+        <w:t xml:space="preserve">Etudiant </w:t>
       </w:r>
       <w:r>
         <w:rPr>
@@ -185,17 +163,8 @@
           <w:rFonts w:ascii="Times New Roman" w:hAnsi="Times New Roman" w:cs="Times New Roman"/>
           <w:b/>
         </w:rPr>
-        <w:t xml:space="preserve"> </w:t>
-      </w:r>
-      <w:proofErr w:type="spellStart"/>
-      <w:r>
-        <w:rPr>
-          <w:rFonts w:ascii="Times New Roman" w:hAnsi="Times New Roman" w:cs="Times New Roman"/>
-          <w:b/>
-        </w:rPr>
-        <w:t>GroupeCours</w:t>
-      </w:r>
-      <w:proofErr w:type="spellEnd"/>
+        <w:t xml:space="preserve"> GroupeCours</w:t>
+      </w:r>
     </w:p>
     <w:p>
       <w:pPr>
@@ -262,36 +231,13 @@
           <w:rFonts w:ascii="Times New Roman" w:hAnsi="Times New Roman" w:cs="Times New Roman"/>
           <w:b/>
         </w:rPr>
-        <w:t xml:space="preserve">Programme -&gt; </w:t>
-      </w:r>
-      <w:proofErr w:type="spellStart"/>
-      <w:r>
-        <w:rPr>
-          <w:rFonts w:ascii="Times New Roman" w:hAnsi="Times New Roman" w:cs="Times New Roman"/>
-          <w:b/>
-        </w:rPr>
-        <w:t>Departement</w:t>
-      </w:r>
-      <w:proofErr w:type="spellEnd"/>
-      <w:r>
-        <w:rPr>
-          <w:rFonts w:ascii="Times New Roman" w:hAnsi="Times New Roman" w:cs="Times New Roman"/>
-        </w:rPr>
-        <w:t> : « </w:t>
-      </w:r>
-      <w:proofErr w:type="spellStart"/>
-      <w:r>
-        <w:rPr>
-          <w:rFonts w:ascii="Times New Roman" w:hAnsi="Times New Roman" w:cs="Times New Roman"/>
-        </w:rPr>
-        <w:t>estDispensePar</w:t>
-      </w:r>
-      <w:proofErr w:type="spellEnd"/>
-      <w:r>
-        <w:rPr>
-          <w:rFonts w:ascii="Times New Roman" w:hAnsi="Times New Roman" w:cs="Times New Roman"/>
-        </w:rPr>
-        <w:t> »</w:t>
+        <w:t>Programme -&gt; Departement</w:t>
+      </w:r>
+      <w:r>
+        <w:rPr>
+          <w:rFonts w:ascii="Times New Roman" w:hAnsi="Times New Roman" w:cs="Times New Roman"/>
+        </w:rPr>
+        <w:t> : « estDispensePar »</w:t>
       </w:r>
     </w:p>
     <w:p>
@@ -333,7 +279,6 @@
         </w:rPr>
         <w:t xml:space="preserve">des relations de la classe </w:t>
       </w:r>
-      <w:proofErr w:type="spellStart"/>
       <w:r>
         <w:rPr>
           <w:rFonts w:ascii="Times New Roman" w:hAnsi="Times New Roman" w:cs="Times New Roman"/>
@@ -341,7 +286,6 @@
         </w:rPr>
         <w:t>GroupeCours</w:t>
       </w:r>
-      <w:proofErr w:type="spellEnd"/>
       <w:r>
         <w:rPr>
           <w:rFonts w:ascii="Times New Roman" w:hAnsi="Times New Roman" w:cs="Times New Roman"/>
@@ -388,7 +332,6 @@
         </w:rPr>
         <w:t xml:space="preserve">des classes </w:t>
       </w:r>
-      <w:proofErr w:type="spellStart"/>
       <w:r>
         <w:rPr>
           <w:rFonts w:ascii="Times New Roman" w:hAnsi="Times New Roman" w:cs="Times New Roman"/>
@@ -396,14 +339,12 @@
         </w:rPr>
         <w:t>NoteFinale</w:t>
       </w:r>
-      <w:proofErr w:type="spellEnd"/>
       <w:r>
         <w:rPr>
           <w:rFonts w:ascii="Times New Roman" w:hAnsi="Times New Roman" w:cs="Times New Roman"/>
         </w:rPr>
         <w:t xml:space="preserve"> et </w:t>
       </w:r>
-      <w:proofErr w:type="spellStart"/>
       <w:r>
         <w:rPr>
           <w:rFonts w:ascii="Times New Roman" w:hAnsi="Times New Roman" w:cs="Times New Roman"/>
@@ -411,7 +352,6 @@
         </w:rPr>
         <w:t>InscriptionGroupeCours</w:t>
       </w:r>
-      <w:proofErr w:type="spellEnd"/>
       <w:r>
         <w:rPr>
           <w:rFonts w:ascii="Times New Roman" w:hAnsi="Times New Roman" w:cs="Times New Roman"/>
@@ -509,7 +449,6 @@
         </w:rPr>
         <w:t xml:space="preserve"> à la classe </w:t>
       </w:r>
-      <w:proofErr w:type="spellStart"/>
       <w:r>
         <w:rPr>
           <w:rFonts w:ascii="Times New Roman" w:hAnsi="Times New Roman" w:cs="Times New Roman"/>
@@ -517,7 +456,6 @@
         </w:rPr>
         <w:t>ElementsEvaluation</w:t>
       </w:r>
-      <w:proofErr w:type="spellEnd"/>
       <w:r>
         <w:rPr>
           <w:rFonts w:ascii="Times New Roman" w:hAnsi="Times New Roman" w:cs="Times New Roman"/>
@@ -542,7 +480,6 @@
         </w:rPr>
         <w:t xml:space="preserve">de l’attribut </w:t>
       </w:r>
-      <w:proofErr w:type="spellStart"/>
       <w:r>
         <w:rPr>
           <w:rFonts w:ascii="Times New Roman" w:hAnsi="Times New Roman" w:cs="Times New Roman"/>
@@ -550,14 +487,12 @@
         </w:rPr>
         <w:t>diffusionNotesFinales</w:t>
       </w:r>
-      <w:proofErr w:type="spellEnd"/>
       <w:r>
         <w:rPr>
           <w:rFonts w:ascii="Times New Roman" w:hAnsi="Times New Roman" w:cs="Times New Roman"/>
         </w:rPr>
         <w:t xml:space="preserve"> à la classe </w:t>
       </w:r>
-      <w:proofErr w:type="spellStart"/>
       <w:r>
         <w:rPr>
           <w:rFonts w:ascii="Times New Roman" w:hAnsi="Times New Roman" w:cs="Times New Roman"/>
@@ -565,7 +500,6 @@
         </w:rPr>
         <w:t>GroupeCours</w:t>
       </w:r>
-      <w:proofErr w:type="spellEnd"/>
       <w:r>
         <w:rPr>
           <w:rFonts w:ascii="Times New Roman" w:hAnsi="Times New Roman" w:cs="Times New Roman"/>
@@ -591,7 +525,6 @@
         </w:rPr>
         <w:t xml:space="preserve">de l’attribut </w:t>
       </w:r>
-      <w:proofErr w:type="spellStart"/>
       <w:r>
         <w:rPr>
           <w:rFonts w:ascii="Times New Roman" w:hAnsi="Times New Roman" w:cs="Times New Roman"/>
@@ -599,14 +532,12 @@
         </w:rPr>
         <w:t>dateRemiseNotes</w:t>
       </w:r>
-      <w:proofErr w:type="spellEnd"/>
       <w:r>
         <w:rPr>
           <w:rFonts w:ascii="Times New Roman" w:hAnsi="Times New Roman" w:cs="Times New Roman"/>
         </w:rPr>
         <w:t xml:space="preserve"> à la classe </w:t>
       </w:r>
-      <w:proofErr w:type="spellStart"/>
       <w:r>
         <w:rPr>
           <w:rFonts w:ascii="Times New Roman" w:hAnsi="Times New Roman" w:cs="Times New Roman"/>
@@ -614,7 +545,6 @@
         </w:rPr>
         <w:t>ElementsEvaluation</w:t>
       </w:r>
-      <w:proofErr w:type="spellEnd"/>
     </w:p>
     <w:p>
       <w:pPr>
@@ -652,17 +582,8 @@
           <w:rFonts w:ascii="Times New Roman" w:hAnsi="Times New Roman" w:cs="Times New Roman"/>
           <w:b/>
         </w:rPr>
-        <w:t xml:space="preserve"> </w:t>
-      </w:r>
-      <w:proofErr w:type="spellStart"/>
-      <w:r>
-        <w:rPr>
-          <w:rFonts w:ascii="Times New Roman" w:hAnsi="Times New Roman" w:cs="Times New Roman"/>
-          <w:b/>
-        </w:rPr>
-        <w:t>InscriptionGroupeCours</w:t>
-      </w:r>
-      <w:proofErr w:type="spellEnd"/>
+        <w:t xml:space="preserve"> InscriptionGroupeCours</w:t>
+      </w:r>
     </w:p>
     <w:p>
       <w:pPr>
@@ -681,7 +602,6 @@
         </w:rPr>
         <w:t xml:space="preserve">d’une classe d’association entre </w:t>
       </w:r>
-      <w:proofErr w:type="spellStart"/>
       <w:r>
         <w:rPr>
           <w:rFonts w:ascii="Times New Roman" w:hAnsi="Times New Roman" w:cs="Times New Roman"/>
@@ -689,14 +609,12 @@
         </w:rPr>
         <w:t>InscriptionGroupeCours</w:t>
       </w:r>
-      <w:proofErr w:type="spellEnd"/>
       <w:r>
         <w:rPr>
           <w:rFonts w:ascii="Times New Roman" w:hAnsi="Times New Roman" w:cs="Times New Roman"/>
         </w:rPr>
         <w:t xml:space="preserve"> et </w:t>
       </w:r>
-      <w:proofErr w:type="spellStart"/>
       <w:r>
         <w:rPr>
           <w:rFonts w:ascii="Times New Roman" w:hAnsi="Times New Roman" w:cs="Times New Roman"/>
@@ -704,7 +622,6 @@
         </w:rPr>
         <w:t>ElementsEvaluation</w:t>
       </w:r>
-      <w:proofErr w:type="spellEnd"/>
     </w:p>
     <w:p>
       <w:pPr>
@@ -721,32 +638,54 @@
         <w:rPr>
           <w:rFonts w:ascii="Times New Roman" w:hAnsi="Times New Roman" w:cs="Times New Roman"/>
         </w:rPr>
-        <w:t xml:space="preserve">d’une classe </w:t>
-      </w:r>
-      <w:proofErr w:type="spellStart"/>
-      <w:r>
-        <w:rPr>
-          <w:rFonts w:ascii="Times New Roman" w:hAnsi="Times New Roman" w:cs="Times New Roman"/>
-        </w:rPr>
-        <w:t>StatutInscription</w:t>
-      </w:r>
-      <w:proofErr w:type="spellEnd"/>
-      <w:r>
-        <w:rPr>
-          <w:rFonts w:ascii="Times New Roman" w:hAnsi="Times New Roman" w:cs="Times New Roman"/>
-        </w:rPr>
-        <w:t xml:space="preserve"> et de ses attributs</w:t>
-      </w:r>
-    </w:p>
-    <w:p>
-      <w:pPr>
-        <w:pStyle w:val="Paragraphedeliste"/>
-        <w:rPr>
-          <w:rFonts w:ascii="Times New Roman" w:hAnsi="Times New Roman" w:cs="Times New Roman"/>
-        </w:rPr>
-      </w:pPr>
+        <w:t>d’une classe StatutInscription et de ses attributs</w:t>
+      </w:r>
+    </w:p>
+    <w:p>
+      <w:pPr>
+        <w:pStyle w:val="Paragraphedeliste"/>
+        <w:numPr>
+          <w:ilvl w:val="0"/>
+          <w:numId w:val="9"/>
+        </w:numPr>
+        <w:rPr>
+          <w:rFonts w:ascii="Times New Roman" w:hAnsi="Times New Roman" w:cs="Times New Roman"/>
+        </w:rPr>
+      </w:pPr>
+      <w:r>
+        <w:rPr>
+          <w:rFonts w:ascii="Times New Roman" w:hAnsi="Times New Roman" w:cs="Times New Roman"/>
+        </w:rPr>
+        <w:t>d’une classe NoteFinale</w:t>
+      </w:r>
+    </w:p>
+    <w:p>
+      <w:pPr>
+        <w:pStyle w:val="Paragraphedeliste"/>
+        <w:numPr>
+          <w:ilvl w:val="0"/>
+          <w:numId w:val="9"/>
+        </w:numPr>
+        <w:rPr>
+          <w:rFonts w:ascii="Times New Roman" w:hAnsi="Times New Roman" w:cs="Times New Roman"/>
+        </w:rPr>
+      </w:pPr>
+      <w:r>
+        <w:rPr>
+          <w:rFonts w:ascii="Times New Roman" w:hAnsi="Times New Roman" w:cs="Times New Roman"/>
+        </w:rPr>
+        <w:t>d’une classe BaremeNotationCours</w:t>
+      </w:r>
       <w:bookmarkStart w:id="0" w:name="_GoBack"/>
       <w:bookmarkEnd w:id="0"/>
+    </w:p>
+    <w:p>
+      <w:pPr>
+        <w:pStyle w:val="Paragraphedeliste"/>
+        <w:rPr>
+          <w:rFonts w:ascii="Times New Roman" w:hAnsi="Times New Roman" w:cs="Times New Roman"/>
+        </w:rPr>
+      </w:pPr>
     </w:p>
     <w:p>
       <w:pPr>

</xml_diff>